<commit_message>
Converts steps to states
</commit_message>
<xml_diff>
--- a/Mathison Compilation.docx
+++ b/Mathison Compilation.docx
@@ -247,31 +247,36 @@
       </w:pPr>
       <w:r>
         <w:tab/>
-        <w:t>Skip the search step by always going to the un-read</w:t>
+        <w:t>Skip the search step by always going to the un-read that is the same as the current variable first</w:t>
+      </w:r>
+    </w:p>
+    <w:p>
+      <w:pPr>
+        <w:spacing w:after="0"/>
+      </w:pPr>
+      <w:r>
+        <w:tab/>
+        <w:t>Skip the search step by arranging variables so at the end of one you end up at the next</w:t>
+      </w:r>
+    </w:p>
+    <w:p>
+      <w:pPr>
+        <w:spacing w:after="0"/>
+      </w:pPr>
+      <w:r>
+        <w:tab/>
+        <w:t>Skip the un-read because the next operation is an “other primitive”</w:t>
+      </w:r>
+    </w:p>
+    <w:p>
+      <w:pPr>
+        <w:spacing w:after="0"/>
+      </w:pPr>
+      <w:r>
+        <w:tab/>
       </w:r>
       <w:bookmarkStart w:id="0" w:name="_GoBack"/>
       <w:bookmarkEnd w:id="0"/>
-      <w:r>
-        <w:t xml:space="preserve"> that is the same as the current variable first</w:t>
-      </w:r>
-    </w:p>
-    <w:p>
-      <w:pPr>
-        <w:spacing w:after="0"/>
-      </w:pPr>
-      <w:r>
-        <w:tab/>
-        <w:t>Skip the search step by arranging variables so at the end of one you end up at the next</w:t>
-      </w:r>
-    </w:p>
-    <w:p>
-      <w:pPr>
-        <w:spacing w:after="0"/>
-      </w:pPr>
-      <w:r>
-        <w:tab/>
-        <w:t>Skip the un-read because the next operation is an “other primitive”</w:t>
-      </w:r>
     </w:p>
     <w:sectPr>
       <w:pgSz w:w="12240" w:h="15840"/>

</xml_diff>

<commit_message>
Can identify and evaluate function headers and function calls and breaks them into primitive functions
</commit_message>
<xml_diff>
--- a/Mathison Compilation.docx
+++ b/Mathison Compilation.docx
@@ -274,9 +274,35 @@
       </w:pPr>
       <w:r>
         <w:tab/>
+        <w:t>In addition to unread, nots and zeros can also be done in reverse</w:t>
       </w:r>
       <w:bookmarkStart w:id="0" w:name="_GoBack"/>
       <w:bookmarkEnd w:id="0"/>
+    </w:p>
+    <w:p>
+      <w:pPr>
+        <w:spacing w:after="0"/>
+      </w:pPr>
+      <w:r>
+        <w:tab/>
+      </w:r>
+    </w:p>
+    <w:p>
+      <w:pPr>
+        <w:spacing w:after="0"/>
+      </w:pPr>
+      <w:r>
+        <w:t>Types of errors:</w:t>
+      </w:r>
+    </w:p>
+    <w:p>
+      <w:pPr>
+        <w:spacing w:after="0"/>
+      </w:pPr>
+      <w:r>
+        <w:tab/>
+        <w:t>Using the TEMP in a map when it doesn’t exist</w:t>
+      </w:r>
     </w:p>
     <w:sectPr>
       <w:pgSz w:w="12240" w:h="15840"/>

</xml_diff>

<commit_message>
Successfully outputs for Morphett turing machine
</commit_message>
<xml_diff>
--- a/Mathison Compilation.docx
+++ b/Mathison Compilation.docx
@@ -274,10 +274,16 @@
       </w:pPr>
       <w:r>
         <w:tab/>
-        <w:t>In addition to unread, nots and zeros can also be done in reverse</w:t>
+        <w:t>In addition to un</w:t>
+      </w:r>
+      <w:r>
+        <w:t>-</w:t>
       </w:r>
       <w:bookmarkStart w:id="0" w:name="_GoBack"/>
       <w:bookmarkEnd w:id="0"/>
+      <w:r>
+        <w:t>read, nots and zeros can also be done in reverse</w:t>
+      </w:r>
     </w:p>
     <w:p>
       <w:pPr>

</xml_diff>

<commit_message>
Implemented generator implementation and removed the existence of 'steps' through calling stitch_acc
</commit_message>
<xml_diff>
--- a/Mathison Compilation.docx
+++ b/Mathison Compilation.docx
@@ -279,8 +279,6 @@
       <w:r>
         <w:t>-</w:t>
       </w:r>
-      <w:bookmarkStart w:id="0" w:name="_GoBack"/>
-      <w:bookmarkEnd w:id="0"/>
       <w:r>
         <w:t>read, nots and zeros can also be done in reverse</w:t>
       </w:r>
@@ -309,6 +307,235 @@
         <w:tab/>
         <w:t>Using the TEMP in a map when it doesn’t exist</w:t>
       </w:r>
+    </w:p>
+    <w:p>
+      <w:pPr>
+        <w:spacing w:after="0"/>
+      </w:pPr>
+    </w:p>
+    <w:p>
+      <w:pPr>
+        <w:spacing w:after="0"/>
+      </w:pPr>
+    </w:p>
+    <w:tbl>
+      <w:tblPr>
+        <w:tblStyle w:val="TableGrid"/>
+        <w:tblW w:w="0" w:type="auto"/>
+        <w:tblLook w:val="04A0" w:firstRow="1" w:lastRow="0" w:firstColumn="1" w:lastColumn="0" w:noHBand="0" w:noVBand="1"/>
+      </w:tblPr>
+      <w:tblGrid>
+        <w:gridCol w:w="1473"/>
+        <w:gridCol w:w="1321"/>
+        <w:gridCol w:w="1188"/>
+        <w:gridCol w:w="555"/>
+        <w:gridCol w:w="616"/>
+        <w:gridCol w:w="4197"/>
+      </w:tblGrid>
+      <w:tr>
+        <w:tc>
+          <w:tcPr>
+            <w:tcW w:w="1474" w:type="dxa"/>
+          </w:tcPr>
+          <w:p/>
+        </w:tc>
+        <w:tc>
+          <w:tcPr>
+            <w:tcW w:w="1321" w:type="dxa"/>
+          </w:tcPr>
+          <w:p>
+            <w:r>
+              <w:t>FunctionCall</w:t>
+            </w:r>
+          </w:p>
+        </w:tc>
+        <w:tc>
+          <w:tcPr>
+            <w:tcW w:w="1188" w:type="dxa"/>
+          </w:tcPr>
+          <w:p>
+            <w:r>
+              <w:t>Instruction</w:t>
+            </w:r>
+          </w:p>
+        </w:tc>
+        <w:tc>
+          <w:tcPr>
+            <w:tcW w:w="555" w:type="dxa"/>
+          </w:tcPr>
+          <w:p>
+            <w:r>
+              <w:t>End</w:t>
+            </w:r>
+          </w:p>
+        </w:tc>
+        <w:tc>
+          <w:tcPr>
+            <w:tcW w:w="587" w:type="dxa"/>
+          </w:tcPr>
+          <w:p>
+            <w:r>
+              <w:t>Step</w:t>
+            </w:r>
+          </w:p>
+        </w:tc>
+        <w:tc>
+          <w:tcPr>
+            <w:tcW w:w="4225" w:type="dxa"/>
+          </w:tcPr>
+          <w:p>
+            <w:r>
+              <w:t>State</w:t>
+            </w:r>
+          </w:p>
+        </w:tc>
+      </w:tr>
+      <w:tr>
+        <w:tc>
+          <w:tcPr>
+            <w:tcW w:w="1474" w:type="dxa"/>
+          </w:tcPr>
+          <w:p>
+            <w:r>
+              <w:t>FunctionCall</w:t>
+            </w:r>
+          </w:p>
+        </w:tc>
+        <w:tc>
+          <w:tcPr>
+            <w:tcW w:w="3651" w:type="dxa"/>
+            <w:gridSpan w:val="4"/>
+            <w:vMerge w:val="restart"/>
+            <w:shd w:val="clear" w:color="auto" w:fill="auto"/>
+          </w:tcPr>
+          <w:p>
+            <w:r>
+              <w:t>quasi.next_quasis[k]</w:t>
+            </w:r>
+          </w:p>
+        </w:tc>
+        <w:tc>
+          <w:tcPr>
+            <w:tcW w:w="4225" w:type="dxa"/>
+          </w:tcPr>
+          <w:p/>
+        </w:tc>
+      </w:tr>
+      <w:tr>
+        <w:tc>
+          <w:tcPr>
+            <w:tcW w:w="1474" w:type="dxa"/>
+          </w:tcPr>
+          <w:p>
+            <w:r>
+              <w:t>Instruction</w:t>
+            </w:r>
+          </w:p>
+        </w:tc>
+        <w:tc>
+          <w:tcPr>
+            <w:tcW w:w="3651" w:type="dxa"/>
+            <w:gridSpan w:val="4"/>
+            <w:vMerge/>
+            <w:shd w:val="clear" w:color="auto" w:fill="auto"/>
+          </w:tcPr>
+          <w:p/>
+        </w:tc>
+        <w:tc>
+          <w:tcPr>
+            <w:tcW w:w="4225" w:type="dxa"/>
+          </w:tcPr>
+          <w:p>
+            <w:bookmarkStart w:id="0" w:name="_GoBack"/>
+            <w:bookmarkEnd w:id="0"/>
+          </w:p>
+        </w:tc>
+      </w:tr>
+      <w:tr>
+        <w:tc>
+          <w:tcPr>
+            <w:tcW w:w="1474" w:type="dxa"/>
+          </w:tcPr>
+          <w:p>
+            <w:r>
+              <w:t>End</w:t>
+            </w:r>
+          </w:p>
+        </w:tc>
+        <w:tc>
+          <w:tcPr>
+            <w:tcW w:w="3651" w:type="dxa"/>
+            <w:gridSpan w:val="4"/>
+            <w:vMerge/>
+            <w:shd w:val="clear" w:color="auto" w:fill="auto"/>
+          </w:tcPr>
+          <w:p/>
+        </w:tc>
+        <w:tc>
+          <w:tcPr>
+            <w:tcW w:w="4225" w:type="dxa"/>
+          </w:tcPr>
+          <w:p/>
+        </w:tc>
+      </w:tr>
+      <w:tr>
+        <w:tc>
+          <w:tcPr>
+            <w:tcW w:w="1474" w:type="dxa"/>
+          </w:tcPr>
+          <w:p>
+            <w:r>
+              <w:t>Step</w:t>
+            </w:r>
+          </w:p>
+        </w:tc>
+        <w:tc>
+          <w:tcPr>
+            <w:tcW w:w="3651" w:type="dxa"/>
+            <w:gridSpan w:val="4"/>
+            <w:vMerge/>
+            <w:shd w:val="clear" w:color="auto" w:fill="auto"/>
+          </w:tcPr>
+          <w:p/>
+        </w:tc>
+        <w:tc>
+          <w:tcPr>
+            <w:tcW w:w="4225" w:type="dxa"/>
+          </w:tcPr>
+          <w:p/>
+        </w:tc>
+      </w:tr>
+      <w:tr>
+        <w:tc>
+          <w:tcPr>
+            <w:tcW w:w="1474" w:type="dxa"/>
+          </w:tcPr>
+          <w:p>
+            <w:r>
+              <w:t>State</w:t>
+            </w:r>
+          </w:p>
+        </w:tc>
+        <w:tc>
+          <w:tcPr>
+            <w:tcW w:w="7876" w:type="dxa"/>
+            <w:gridSpan w:val="5"/>
+          </w:tcPr>
+          <w:p>
+            <w:r>
+              <w:t>quasi.</w:t>
+            </w:r>
+            <w:r>
+              <w:t>transitions[symbol][2]</w:t>
+            </w:r>
+          </w:p>
+        </w:tc>
+      </w:tr>
+    </w:tbl>
+    <w:p>
+      <w:pPr>
+        <w:spacing w:after="0"/>
+      </w:pPr>
     </w:p>
     <w:sectPr>
       <w:pgSz w:w="12240" w:h="15840"/>
@@ -748,6 +975,25 @@
     <w:semiHidden/>
     <w:unhideWhenUsed/>
   </w:style>
+  <w:style w:type="table" w:styleId="TableGrid">
+    <w:name w:val="Table Grid"/>
+    <w:basedOn w:val="TableNormal"/>
+    <w:uiPriority w:val="39"/>
+    <w:rsid w:val="00842151"/>
+    <w:pPr>
+      <w:spacing w:after="0" w:line="240" w:lineRule="auto"/>
+    </w:pPr>
+    <w:tblPr>
+      <w:tblBorders>
+        <w:top w:val="single" w:sz="4" w:space="0" w:color="auto"/>
+        <w:left w:val="single" w:sz="4" w:space="0" w:color="auto"/>
+        <w:bottom w:val="single" w:sz="4" w:space="0" w:color="auto"/>
+        <w:right w:val="single" w:sz="4" w:space="0" w:color="auto"/>
+        <w:insideH w:val="single" w:sz="4" w:space="0" w:color="auto"/>
+        <w:insideV w:val="single" w:sz="4" w:space="0" w:color="auto"/>
+      </w:tblBorders>
+    </w:tblPr>
+  </w:style>
 </w:styles>
 </file>
 

</xml_diff>

<commit_message>
Reorganized so each transition includes a boolean for whether or not it jumps instructions
</commit_message>
<xml_diff>
--- a/Mathison Compilation.docx
+++ b/Mathison Compilation.docx
@@ -267,6 +267,22 @@
         <w:tab/>
         <w:t>Skip the un-read because the next operation is an “other primitive”</w:t>
       </w:r>
+      <w:r>
+        <w:t>*</w:t>
+      </w:r>
+    </w:p>
+    <w:p>
+      <w:pPr>
+        <w:spacing w:after="0"/>
+        <w:ind w:left="1350" w:hanging="1350"/>
+      </w:pPr>
+      <w:r>
+        <w:tab/>
+      </w:r>
+      <w:r>
+        <w:tab/>
+        <w:t>*The “other primitive” should only unread the variable if it was directly or indirectly preceded by an unread, otherwise it should preserve the read state</w:t>
+      </w:r>
     </w:p>
     <w:p>
       <w:pPr>
@@ -307,6 +323,17 @@
         <w:tab/>
         <w:t>Using the TEMP in a map when it doesn’t exist</w:t>
       </w:r>
+    </w:p>
+    <w:p>
+      <w:pPr>
+        <w:spacing w:after="0"/>
+      </w:pPr>
+      <w:r>
+        <w:tab/>
+        <w:t>If it starts of the first variable it searches for</w:t>
+      </w:r>
+      <w:bookmarkStart w:id="0" w:name="_GoBack"/>
+      <w:bookmarkEnd w:id="0"/>
     </w:p>
     <w:p>
       <w:pPr>
@@ -445,10 +472,7 @@
           <w:tcPr>
             <w:tcW w:w="4225" w:type="dxa"/>
           </w:tcPr>
-          <w:p>
-            <w:bookmarkStart w:id="0" w:name="_GoBack"/>
-            <w:bookmarkEnd w:id="0"/>
-          </w:p>
+          <w:p/>
         </w:tc>
       </w:tr>
       <w:tr>
@@ -523,10 +547,7 @@
           </w:tcPr>
           <w:p>
             <w:r>
-              <w:t>quasi.</w:t>
-            </w:r>
-            <w:r>
-              <w:t>transitions[symbol][2]</w:t>
+              <w:t>quasi.transitions[symbol][2]</w:t>
             </w:r>
           </w:p>
         </w:tc>

</xml_diff>

<commit_message>
Worked out rules for searching for elements in ndarrays Wrote alleged code for matrix multiplication
</commit_message>
<xml_diff>
--- a/Mathison Compilation.docx
+++ b/Mathison Compilation.docx
@@ -332,8 +332,6 @@
         <w:tab/>
         <w:t>If it starts of the first variable it searches for</w:t>
       </w:r>
-      <w:bookmarkStart w:id="0" w:name="_GoBack"/>
-      <w:bookmarkEnd w:id="0"/>
     </w:p>
     <w:p>
       <w:pPr>
@@ -557,6 +555,2960 @@
       <w:pPr>
         <w:spacing w:after="0"/>
       </w:pPr>
+    </w:p>
+    <w:p>
+      <w:r>
+        <w:br w:type="page"/>
+      </w:r>
+    </w:p>
+    <w:p>
+      <w:pPr>
+        <w:spacing w:after="0"/>
+      </w:pPr>
+      <w:r>
+        <w:lastRenderedPageBreak/>
+        <w:t>Unread all bits</w:t>
+      </w:r>
+      <w:r>
+        <w:tab/>
+      </w:r>
+      <w:r>
+        <w:tab/>
+      </w:r>
+      <w:r>
+        <w:tab/>
+      </w:r>
+      <w:r>
+        <w:tab/>
+      </w:r>
+      <w:r>
+        <w:tab/>
+        <w:t>UNREAD X</w:t>
+      </w:r>
+    </w:p>
+    <w:p>
+      <w:pPr>
+        <w:spacing w:after="0"/>
+      </w:pPr>
+    </w:p>
+    <w:p>
+      <w:pPr>
+        <w:spacing w:after="0"/>
+      </w:pPr>
+      <w:r>
+        <w:t>Unread all bits in an element</w:t>
+      </w:r>
+      <w:r>
+        <w:tab/>
+      </w:r>
+      <w:r>
+        <w:tab/>
+      </w:r>
+      <w:r>
+        <w:tab/>
+        <w:t>UNREAD A[memory]</w:t>
+      </w:r>
+      <w:r>
+        <w:t xml:space="preserve"> 0</w:t>
+      </w:r>
+    </w:p>
+    <w:p>
+      <w:pPr>
+        <w:spacing w:after="0"/>
+      </w:pPr>
+      <w:r>
+        <w:rPr>
+          <w:strike/>
+        </w:rPr>
+        <w:t>Unread all bits in every element</w:t>
+      </w:r>
+      <w:r>
+        <w:tab/>
+      </w:r>
+      <w:r>
+        <w:tab/>
+      </w:r>
+    </w:p>
+    <w:p>
+      <w:pPr>
+        <w:spacing w:after="0"/>
+      </w:pPr>
+      <w:r>
+        <w:t>Unread all elements</w:t>
+      </w:r>
+      <w:r>
+        <w:tab/>
+      </w:r>
+      <w:r>
+        <w:tab/>
+      </w:r>
+      <w:r>
+        <w:tab/>
+      </w:r>
+      <w:r>
+        <w:tab/>
+        <w:t>UNREAD A</w:t>
+      </w:r>
+      <w:r>
+        <w:t xml:space="preserve"> 1</w:t>
+      </w:r>
+    </w:p>
+    <w:p>
+      <w:pPr>
+        <w:spacing w:after="0"/>
+      </w:pPr>
+      <w:r>
+        <w:t>Unread the whole thing</w:t>
+      </w:r>
+      <w:r>
+        <w:tab/>
+      </w:r>
+      <w:r>
+        <w:tab/>
+      </w:r>
+      <w:r>
+        <w:tab/>
+      </w:r>
+      <w:r>
+        <w:tab/>
+        <w:t>UNREAD A</w:t>
+      </w:r>
+      <w:r>
+        <w:t xml:space="preserve"> 0</w:t>
+      </w:r>
+    </w:p>
+    <w:p>
+      <w:pPr>
+        <w:spacing w:after="0"/>
+      </w:pPr>
+    </w:p>
+    <w:p>
+      <w:pPr>
+        <w:spacing w:after="0"/>
+      </w:pPr>
+      <w:r>
+        <w:t>Unread all bits in an element</w:t>
+      </w:r>
+      <w:r>
+        <w:tab/>
+      </w:r>
+      <w:r>
+        <w:tab/>
+      </w:r>
+      <w:r>
+        <w:tab/>
+        <w:t>UNREAD M[memory][memory]</w:t>
+      </w:r>
+      <w:r>
+        <w:t xml:space="preserve"> 0</w:t>
+      </w:r>
+    </w:p>
+    <w:p>
+      <w:pPr>
+        <w:spacing w:after="0"/>
+      </w:pPr>
+      <w:r>
+        <w:rPr>
+          <w:strike/>
+        </w:rPr>
+        <w:t>Unread all bits in every element in a row</w:t>
+      </w:r>
+      <w:r>
+        <w:tab/>
+      </w:r>
+    </w:p>
+    <w:p>
+      <w:pPr>
+        <w:spacing w:after="0"/>
+        <w:rPr>
+          <w:strike/>
+        </w:rPr>
+      </w:pPr>
+      <w:r>
+        <w:rPr>
+          <w:strike/>
+        </w:rPr>
+        <w:t>Unread all bits in every element</w:t>
+      </w:r>
+    </w:p>
+    <w:p>
+      <w:pPr>
+        <w:spacing w:after="0"/>
+      </w:pPr>
+      <w:r>
+        <w:t>Unread all elements in a row</w:t>
+      </w:r>
+      <w:r>
+        <w:tab/>
+      </w:r>
+      <w:r>
+        <w:tab/>
+      </w:r>
+      <w:r>
+        <w:tab/>
+        <w:t>UNREAD M[memory]</w:t>
+      </w:r>
+      <w:r>
+        <w:t xml:space="preserve"> 1 </w:t>
+      </w:r>
+    </w:p>
+    <w:p>
+      <w:pPr>
+        <w:spacing w:after="0"/>
+      </w:pPr>
+      <w:r>
+        <w:t>Unread a whole row</w:t>
+      </w:r>
+      <w:r>
+        <w:tab/>
+      </w:r>
+      <w:r>
+        <w:tab/>
+      </w:r>
+      <w:r>
+        <w:tab/>
+      </w:r>
+      <w:r>
+        <w:tab/>
+        <w:t>UNREAD M[memory]</w:t>
+      </w:r>
+      <w:r>
+        <w:t xml:space="preserve"> 0 </w:t>
+      </w:r>
+    </w:p>
+    <w:p>
+      <w:pPr>
+        <w:spacing w:after="0"/>
+      </w:pPr>
+      <w:r>
+        <w:t>Unread all elements</w:t>
+      </w:r>
+      <w:r>
+        <w:t xml:space="preserve"> and rows</w:t>
+      </w:r>
+      <w:r>
+        <w:tab/>
+      </w:r>
+      <w:r>
+        <w:tab/>
+      </w:r>
+      <w:r>
+        <w:tab/>
+        <w:t>UNREAD M 1</w:t>
+      </w:r>
+    </w:p>
+    <w:p>
+      <w:pPr>
+        <w:spacing w:after="0"/>
+      </w:pPr>
+      <w:r>
+        <w:t>Unread all rows</w:t>
+      </w:r>
+      <w:r>
+        <w:tab/>
+      </w:r>
+      <w:r>
+        <w:tab/>
+      </w:r>
+      <w:r>
+        <w:tab/>
+      </w:r>
+      <w:r>
+        <w:tab/>
+      </w:r>
+      <w:r>
+        <w:tab/>
+        <w:t>UNREAD M</w:t>
+      </w:r>
+      <w:r>
+        <w:t xml:space="preserve"> 2</w:t>
+      </w:r>
+    </w:p>
+    <w:p>
+      <w:pPr>
+        <w:spacing w:after="0"/>
+      </w:pPr>
+      <w:r>
+        <w:t>Unread the whole thing</w:t>
+      </w:r>
+      <w:r>
+        <w:tab/>
+      </w:r>
+      <w:r>
+        <w:tab/>
+      </w:r>
+      <w:r>
+        <w:tab/>
+      </w:r>
+      <w:r>
+        <w:tab/>
+        <w:t>UNREAD M</w:t>
+      </w:r>
+      <w:r>
+        <w:t xml:space="preserve"> 0</w:t>
+      </w:r>
+    </w:p>
+    <w:p>
+      <w:pPr>
+        <w:spacing w:after="0"/>
+      </w:pPr>
+    </w:p>
+    <w:p>
+      <w:pPr>
+        <w:spacing w:after="0"/>
+      </w:pPr>
+      <w:r>
+        <w:t>01</w:t>
+      </w:r>
+      <w:r>
+        <w:tab/>
+      </w:r>
+      <w:r>
+        <w:tab/>
+      </w:r>
+      <w:r>
+        <w:tab/>
+      </w:r>
+      <w:r>
+        <w:tab/>
+      </w:r>
+      <w:r>
+        <w:tab/>
+      </w:r>
+      <w:r>
+        <w:tab/>
+        <w:t>X[]</w:t>
+      </w:r>
+    </w:p>
+    <w:p>
+      <w:pPr>
+        <w:spacing w:after="0"/>
+      </w:pPr>
+    </w:p>
+    <w:p>
+      <w:pPr>
+        <w:spacing w:after="0"/>
+      </w:pPr>
+      <w:r>
+        <w:t>01 23</w:t>
+      </w:r>
+      <w:r>
+        <w:tab/>
+      </w:r>
+      <w:r>
+        <w:tab/>
+      </w:r>
+      <w:r>
+        <w:tab/>
+      </w:r>
+      <w:r>
+        <w:tab/>
+      </w:r>
+      <w:r>
+        <w:tab/>
+      </w:r>
+      <w:r>
+        <w:tab/>
+      </w:r>
+      <w:r>
+        <w:t>X[][]</w:t>
+      </w:r>
+    </w:p>
+    <w:p>
+      <w:pPr>
+        <w:spacing w:after="0"/>
+      </w:pPr>
+      <w:r>
+        <w:t>01 23 -&gt; 0123</w:t>
+      </w:r>
+      <w:r>
+        <w:tab/>
+      </w:r>
+      <w:r>
+        <w:tab/>
+      </w:r>
+      <w:r>
+        <w:tab/>
+      </w:r>
+      <w:r>
+        <w:tab/>
+      </w:r>
+      <w:r>
+        <w:tab/>
+        <w:t>X[FLAT][]</w:t>
+      </w:r>
+    </w:p>
+    <w:p>
+      <w:pPr>
+        <w:spacing w:after="0"/>
+      </w:pPr>
+    </w:p>
+    <w:p>
+      <w:pPr>
+        <w:spacing w:after="0"/>
+      </w:pPr>
+      <w:r>
+        <w:t>01 23     45 67</w:t>
+      </w:r>
+      <w:r>
+        <w:tab/>
+      </w:r>
+      <w:r>
+        <w:tab/>
+      </w:r>
+      <w:r>
+        <w:tab/>
+      </w:r>
+      <w:r>
+        <w:tab/>
+      </w:r>
+      <w:r>
+        <w:tab/>
+        <w:t>X[][][]</w:t>
+      </w:r>
+    </w:p>
+    <w:p>
+      <w:pPr>
+        <w:spacing w:after="0"/>
+      </w:pPr>
+      <w:r>
+        <w:t>01 23     45 67    -&gt;       01 23 45 67</w:t>
+      </w:r>
+      <w:r>
+        <w:tab/>
+      </w:r>
+      <w:r>
+        <w:tab/>
+        <w:t>X[FLAT][][]</w:t>
+      </w:r>
+    </w:p>
+    <w:p>
+      <w:pPr>
+        <w:spacing w:after="0"/>
+      </w:pPr>
+      <w:r>
+        <w:t>01 23     45 67    -&gt;       0123     4567</w:t>
+      </w:r>
+      <w:r>
+        <w:tab/>
+      </w:r>
+      <w:r>
+        <w:tab/>
+        <w:t>X[][FLAT][]</w:t>
+      </w:r>
+    </w:p>
+    <w:p>
+      <w:pPr>
+        <w:spacing w:after="0"/>
+      </w:pPr>
+      <w:r>
+        <w:t>01 23     45 67    -&gt;       01234567</w:t>
+      </w:r>
+      <w:r>
+        <w:tab/>
+      </w:r>
+      <w:r>
+        <w:tab/>
+      </w:r>
+      <w:r>
+        <w:tab/>
+        <w:t>X[FLAT][FLAT][]</w:t>
+      </w:r>
+    </w:p>
+    <w:p>
+      <w:pPr>
+        <w:spacing w:after="0"/>
+      </w:pPr>
+    </w:p>
+    <w:tbl>
+      <w:tblPr>
+        <w:tblStyle w:val="TableGrid"/>
+        <w:tblW w:w="0" w:type="auto"/>
+        <w:tblLook w:val="04A0" w:firstRow="1" w:lastRow="0" w:firstColumn="1" w:lastColumn="0" w:noHBand="0" w:noVBand="1"/>
+      </w:tblPr>
+      <w:tblGrid>
+        <w:gridCol w:w="2909"/>
+        <w:gridCol w:w="2147"/>
+        <w:gridCol w:w="2147"/>
+        <w:gridCol w:w="2147"/>
+      </w:tblGrid>
+      <w:tr>
+        <w:tc>
+          <w:tcPr>
+            <w:tcW w:w="2909" w:type="dxa"/>
+          </w:tcPr>
+          <w:p>
+            <w:r>
+              <w:t>X[NEXT]</w:t>
+            </w:r>
+          </w:p>
+        </w:tc>
+        <w:tc>
+          <w:tcPr>
+            <w:tcW w:w="2147" w:type="dxa"/>
+          </w:tcPr>
+          <w:p>
+            <w:r>
+              <w:t>X[NEXTBIG]</w:t>
+            </w:r>
+          </w:p>
+        </w:tc>
+        <w:tc>
+          <w:tcPr>
+            <w:tcW w:w="2147" w:type="dxa"/>
+          </w:tcPr>
+          <w:p>
+            <w:r>
+              <w:t>X[NEXTRED]</w:t>
+            </w:r>
+          </w:p>
+        </w:tc>
+        <w:tc>
+          <w:tcPr>
+            <w:tcW w:w="2147" w:type="dxa"/>
+          </w:tcPr>
+          <w:p>
+            <w:r>
+              <w:t>X[NEXTBIGRED]</w:t>
+            </w:r>
+          </w:p>
+        </w:tc>
+      </w:tr>
+      <w:tr>
+        <w:tc>
+          <w:tcPr>
+            <w:tcW w:w="2909" w:type="dxa"/>
+          </w:tcPr>
+          <w:p>
+            <w:r>
+              <w:t>LOADNEXT X</w:t>
+            </w:r>
+          </w:p>
+        </w:tc>
+        <w:tc>
+          <w:tcPr>
+            <w:tcW w:w="2147" w:type="dxa"/>
+          </w:tcPr>
+          <w:p>
+            <w:r>
+              <w:t>LOADNEXTBIG X</w:t>
+            </w:r>
+          </w:p>
+        </w:tc>
+        <w:tc>
+          <w:tcPr>
+            <w:tcW w:w="2147" w:type="dxa"/>
+          </w:tcPr>
+          <w:p>
+            <w:r>
+              <w:t>LOADNEXTRED X</w:t>
+            </w:r>
+          </w:p>
+        </w:tc>
+        <w:tc>
+          <w:tcPr>
+            <w:tcW w:w="2147" w:type="dxa"/>
+          </w:tcPr>
+          <w:p>
+            <w:r>
+              <w:t>LOADNEXTBIGRED X</w:t>
+            </w:r>
+          </w:p>
+        </w:tc>
+      </w:tr>
+      <w:tr>
+        <w:tc>
+          <w:tcPr>
+            <w:tcW w:w="2909" w:type="dxa"/>
+          </w:tcPr>
+          <w:p>
+            <w:r>
+              <w:t>X[RED]</w:t>
+            </w:r>
+          </w:p>
+        </w:tc>
+        <w:tc>
+          <w:tcPr>
+            <w:tcW w:w="2147" w:type="dxa"/>
+          </w:tcPr>
+          <w:p>
+            <w:r>
+              <w:t>X{BIGRED]</w:t>
+            </w:r>
+          </w:p>
+        </w:tc>
+        <w:tc>
+          <w:tcPr>
+            <w:tcW w:w="2147" w:type="dxa"/>
+          </w:tcPr>
+          <w:p>
+            <w:r>
+              <w:t>X[]</w:t>
+            </w:r>
+          </w:p>
+        </w:tc>
+        <w:tc>
+          <w:tcPr>
+            <w:tcW w:w="2147" w:type="dxa"/>
+          </w:tcPr>
+          <w:p>
+            <w:r>
+              <w:t>X[BIG]</w:t>
+            </w:r>
+          </w:p>
+        </w:tc>
+      </w:tr>
+    </w:tbl>
+    <w:p>
+      <w:pPr>
+        <w:spacing w:after="0"/>
+      </w:pPr>
+    </w:p>
+    <w:tbl>
+      <w:tblPr>
+        <w:tblStyle w:val="TableGrid"/>
+        <w:tblW w:w="0" w:type="auto"/>
+        <w:tblLook w:val="04A0" w:firstRow="1" w:lastRow="0" w:firstColumn="1" w:lastColumn="0" w:noHBand="0" w:noVBand="1"/>
+      </w:tblPr>
+      <w:tblGrid>
+        <w:gridCol w:w="2909"/>
+        <w:gridCol w:w="2147"/>
+        <w:gridCol w:w="2147"/>
+        <w:gridCol w:w="2147"/>
+      </w:tblGrid>
+      <w:tr>
+        <w:tc>
+          <w:tcPr>
+            <w:tcW w:w="2909" w:type="dxa"/>
+          </w:tcPr>
+          <w:p>
+            <w:r>
+              <w:t>X[NEXT]</w:t>
+            </w:r>
+            <w:r>
+              <w:t>[NEXT]</w:t>
+            </w:r>
+          </w:p>
+        </w:tc>
+        <w:tc>
+          <w:tcPr>
+            <w:tcW w:w="2147" w:type="dxa"/>
+          </w:tcPr>
+          <w:p>
+            <w:r>
+              <w:t>X[]</w:t>
+            </w:r>
+            <w:r>
+              <w:t>[NEXT]</w:t>
+            </w:r>
+          </w:p>
+        </w:tc>
+        <w:tc>
+          <w:tcPr>
+            <w:tcW w:w="2147" w:type="dxa"/>
+          </w:tcPr>
+          <w:p>
+            <w:r>
+              <w:t>X[NEXT][]</w:t>
+            </w:r>
+          </w:p>
+        </w:tc>
+        <w:tc>
+          <w:tcPr>
+            <w:tcW w:w="2147" w:type="dxa"/>
+          </w:tcPr>
+          <w:p/>
+        </w:tc>
+      </w:tr>
+      <w:tr>
+        <w:tc>
+          <w:tcPr>
+            <w:tcW w:w="2909" w:type="dxa"/>
+          </w:tcPr>
+          <w:p>
+            <w:r>
+              <w:t>LOADNEXT X</w:t>
+            </w:r>
+            <w:r>
+              <w:t>[NEXT]</w:t>
+            </w:r>
+          </w:p>
+        </w:tc>
+        <w:tc>
+          <w:tcPr>
+            <w:tcW w:w="2147" w:type="dxa"/>
+          </w:tcPr>
+          <w:p>
+            <w:r>
+              <w:t>LOADNEXT X</w:t>
+            </w:r>
+            <w:r>
+              <w:t>[]</w:t>
+            </w:r>
+          </w:p>
+        </w:tc>
+        <w:tc>
+          <w:tcPr>
+            <w:tcW w:w="2147" w:type="dxa"/>
+          </w:tcPr>
+          <w:p>
+            <w:r>
+              <w:t>LOADNEXT X</w:t>
+            </w:r>
+          </w:p>
+        </w:tc>
+        <w:tc>
+          <w:tcPr>
+            <w:tcW w:w="2147" w:type="dxa"/>
+          </w:tcPr>
+          <w:p/>
+        </w:tc>
+      </w:tr>
+      <w:tr>
+        <w:tc>
+          <w:tcPr>
+            <w:tcW w:w="2909" w:type="dxa"/>
+          </w:tcPr>
+          <w:p>
+            <w:r>
+              <w:t>X[RED]</w:t>
+            </w:r>
+            <w:r>
+              <w:t>[RED]</w:t>
+            </w:r>
+          </w:p>
+        </w:tc>
+        <w:tc>
+          <w:tcPr>
+            <w:tcW w:w="2147" w:type="dxa"/>
+          </w:tcPr>
+          <w:p>
+            <w:r>
+              <w:t>X</w:t>
+            </w:r>
+            <w:r>
+              <w:t>[</w:t>
+            </w:r>
+            <w:r>
+              <w:t>]</w:t>
+            </w:r>
+            <w:r>
+              <w:t>[RED]</w:t>
+            </w:r>
+          </w:p>
+        </w:tc>
+        <w:tc>
+          <w:tcPr>
+            <w:tcW w:w="2147" w:type="dxa"/>
+          </w:tcPr>
+          <w:p>
+            <w:r>
+              <w:t>X[RED][]</w:t>
+            </w:r>
+          </w:p>
+        </w:tc>
+        <w:tc>
+          <w:tcPr>
+            <w:tcW w:w="2147" w:type="dxa"/>
+          </w:tcPr>
+          <w:p/>
+        </w:tc>
+      </w:tr>
+    </w:tbl>
+    <w:p>
+      <w:pPr>
+        <w:spacing w:after="0"/>
+      </w:pPr>
+    </w:p>
+    <w:p>
+      <w:pPr>
+        <w:spacing w:after="0"/>
+      </w:pPr>
+      <w:r>
+        <w:t>next,</w:t>
+      </w:r>
+      <w:r>
+        <w:t xml:space="preserve"> big, </w:t>
+      </w:r>
+      <w:r>
+        <w:t>red</w:t>
+      </w:r>
+      <w:r>
+        <w:t xml:space="preserve"> = False,</w:t>
+      </w:r>
+      <w:r>
+        <w:t xml:space="preserve"> big,</w:t>
+      </w:r>
+      <w:r>
+        <w:t xml:space="preserve"> </w:t>
+      </w:r>
+      <w:r>
+        <w:t>next^red</w:t>
+      </w:r>
+      <w:r>
+        <w:t xml:space="preserve"> </w:t>
+      </w:r>
+    </w:p>
+    <w:p>
+      <w:r>
+        <w:br w:type="page"/>
+      </w:r>
+    </w:p>
+    <w:p>
+      <w:pPr>
+        <w:spacing w:after="0"/>
+      </w:pPr>
+    </w:p>
+    <w:p>
+      <w:pPr>
+        <w:spacing w:after="0"/>
+        <w:rPr>
+          <w:b/>
+          <w:bCs/>
+        </w:rPr>
+      </w:pPr>
+      <w:r>
+        <w:rPr>
+          <w:b/>
+          <w:bCs/>
+        </w:rPr>
+        <w:t xml:space="preserve">X </w:t>
+      </w:r>
+      <w:r>
+        <w:rPr>
+          <w:b/>
+          <w:bCs/>
+          <w:color w:val="FF0000"/>
+        </w:rPr>
+        <w:t>/</w:t>
+      </w:r>
+      <w:r>
+        <w:rPr>
+          <w:b/>
+          <w:bCs/>
+          <w:color w:val="FF0000"/>
+        </w:rPr>
+        <w:t xml:space="preserve"> 0 0</w:t>
+      </w:r>
+      <w:r>
+        <w:rPr>
+          <w:b/>
+          <w:bCs/>
+        </w:rPr>
+        <w:t xml:space="preserve"> 0 0 </w:t>
+      </w:r>
+      <w:r>
+        <w:rPr>
+          <w:b/>
+          <w:bCs/>
+          <w:color w:val="FF0000"/>
+        </w:rPr>
+        <w:t>/</w:t>
+      </w:r>
+      <w:r>
+        <w:rPr>
+          <w:b/>
+          <w:bCs/>
+          <w:color w:val="FF0000"/>
+        </w:rPr>
+        <w:t xml:space="preserve"> 0 0</w:t>
+      </w:r>
+      <w:r>
+        <w:rPr>
+          <w:b/>
+          <w:bCs/>
+        </w:rPr>
+        <w:t xml:space="preserve"> 0 0 </w:t>
+      </w:r>
+      <w:r>
+        <w:rPr>
+          <w:b/>
+          <w:bCs/>
+        </w:rPr>
+        <w:t>/</w:t>
+      </w:r>
+      <w:r>
+        <w:rPr>
+          <w:b/>
+          <w:bCs/>
+        </w:rPr>
+        <w:t xml:space="preserve"> </w:t>
+      </w:r>
+      <w:r>
+        <w:rPr>
+          <w:b/>
+          <w:bCs/>
+          <w:color w:val="FF0000"/>
+        </w:rPr>
+        <w:t>0 0</w:t>
+      </w:r>
+      <w:r>
+        <w:rPr>
+          <w:b/>
+          <w:bCs/>
+        </w:rPr>
+        <w:t xml:space="preserve"> 0 0 </w:t>
+      </w:r>
+      <w:r>
+        <w:rPr>
+          <w:b/>
+          <w:bCs/>
+        </w:rPr>
+        <w:t>/</w:t>
+      </w:r>
+      <w:r>
+        <w:rPr>
+          <w:b/>
+          <w:bCs/>
+        </w:rPr>
+        <w:t xml:space="preserve"> </w:t>
+      </w:r>
+      <w:r>
+        <w:rPr>
+          <w:b/>
+          <w:bCs/>
+          <w:color w:val="FF0000"/>
+        </w:rPr>
+        <w:t>0 0</w:t>
+      </w:r>
+      <w:r>
+        <w:rPr>
+          <w:b/>
+          <w:bCs/>
+        </w:rPr>
+        <w:t xml:space="preserve"> 0 0 Y</w:t>
+      </w:r>
+    </w:p>
+    <w:p>
+      <w:pPr>
+        <w:spacing w:after="0"/>
+        <w:rPr>
+          <w:b/>
+          <w:bCs/>
+        </w:rPr>
+      </w:pPr>
+      <w:r>
+        <w:rPr>
+          <w:b/>
+          <w:bCs/>
+        </w:rPr>
+        <w:t xml:space="preserve">X </w:t>
+      </w:r>
+      <w:r>
+        <w:rPr>
+          <w:b/>
+          <w:bCs/>
+        </w:rPr>
+        <w:t>/</w:t>
+      </w:r>
+      <w:r>
+        <w:rPr>
+          <w:b/>
+          <w:bCs/>
+          <w:color w:val="FF0000"/>
+        </w:rPr>
+        <w:t xml:space="preserve"> 0 0</w:t>
+      </w:r>
+      <w:r>
+        <w:rPr>
+          <w:b/>
+          <w:bCs/>
+        </w:rPr>
+        <w:t xml:space="preserve"> 0 0 </w:t>
+      </w:r>
+      <w:r>
+        <w:rPr>
+          <w:b/>
+          <w:bCs/>
+        </w:rPr>
+        <w:t>/</w:t>
+      </w:r>
+      <w:r>
+        <w:rPr>
+          <w:b/>
+          <w:bCs/>
+          <w:color w:val="FF0000"/>
+        </w:rPr>
+        <w:t xml:space="preserve"> 0 0</w:t>
+      </w:r>
+      <w:r>
+        <w:rPr>
+          <w:b/>
+          <w:bCs/>
+        </w:rPr>
+        <w:t xml:space="preserve"> 0 0 </w:t>
+      </w:r>
+      <w:r>
+        <w:rPr>
+          <w:b/>
+          <w:bCs/>
+          <w:color w:val="FF0000"/>
+        </w:rPr>
+        <w:t>/</w:t>
+      </w:r>
+      <w:r>
+        <w:rPr>
+          <w:b/>
+          <w:bCs/>
+        </w:rPr>
+        <w:t xml:space="preserve"> </w:t>
+      </w:r>
+      <w:r>
+        <w:rPr>
+          <w:b/>
+          <w:bCs/>
+          <w:color w:val="FF0000"/>
+        </w:rPr>
+        <w:t>0 0</w:t>
+      </w:r>
+      <w:r>
+        <w:rPr>
+          <w:b/>
+          <w:bCs/>
+        </w:rPr>
+        <w:t xml:space="preserve"> 0 0 </w:t>
+      </w:r>
+      <w:r>
+        <w:rPr>
+          <w:b/>
+          <w:bCs/>
+          <w:color w:val="FF0000"/>
+        </w:rPr>
+        <w:t>/</w:t>
+      </w:r>
+      <w:r>
+        <w:rPr>
+          <w:b/>
+          <w:bCs/>
+        </w:rPr>
+        <w:t xml:space="preserve"> </w:t>
+      </w:r>
+      <w:r>
+        <w:rPr>
+          <w:b/>
+          <w:bCs/>
+          <w:color w:val="FF0000"/>
+        </w:rPr>
+        <w:t>0 0</w:t>
+      </w:r>
+      <w:r>
+        <w:rPr>
+          <w:b/>
+          <w:bCs/>
+        </w:rPr>
+        <w:t xml:space="preserve"> 0 0 Y</w:t>
+      </w:r>
+    </w:p>
+    <w:p>
+      <w:pPr>
+        <w:spacing w:after="0"/>
+        <w:rPr>
+          <w:b/>
+          <w:bCs/>
+        </w:rPr>
+      </w:pPr>
+      <w:r>
+        <w:rPr>
+          <w:b/>
+          <w:bCs/>
+        </w:rPr>
+        <w:t xml:space="preserve">X </w:t>
+      </w:r>
+      <w:r>
+        <w:rPr>
+          <w:b/>
+          <w:bCs/>
+          <w:color w:val="FF0000"/>
+        </w:rPr>
+        <w:t>/</w:t>
+      </w:r>
+      <w:r>
+        <w:rPr>
+          <w:b/>
+          <w:bCs/>
+        </w:rPr>
+        <w:t xml:space="preserve"> 0 0 </w:t>
+      </w:r>
+      <w:r>
+        <w:rPr>
+          <w:b/>
+          <w:bCs/>
+          <w:color w:val="FF0000"/>
+        </w:rPr>
+        <w:t>0 0</w:t>
+      </w:r>
+      <w:r>
+        <w:rPr>
+          <w:b/>
+          <w:bCs/>
+        </w:rPr>
+        <w:t xml:space="preserve"> </w:t>
+      </w:r>
+      <w:r>
+        <w:rPr>
+          <w:b/>
+          <w:bCs/>
+          <w:color w:val="FF0000"/>
+        </w:rPr>
+        <w:t>/</w:t>
+      </w:r>
+      <w:r>
+        <w:rPr>
+          <w:b/>
+          <w:bCs/>
+        </w:rPr>
+        <w:t xml:space="preserve"> 0 0 </w:t>
+      </w:r>
+      <w:r>
+        <w:rPr>
+          <w:b/>
+          <w:bCs/>
+          <w:color w:val="FF0000"/>
+        </w:rPr>
+        <w:t>0 0</w:t>
+      </w:r>
+      <w:r>
+        <w:rPr>
+          <w:b/>
+          <w:bCs/>
+        </w:rPr>
+        <w:t xml:space="preserve"> / 0 0 </w:t>
+      </w:r>
+      <w:r>
+        <w:rPr>
+          <w:b/>
+          <w:bCs/>
+          <w:color w:val="FF0000"/>
+        </w:rPr>
+        <w:t xml:space="preserve">0 0 </w:t>
+      </w:r>
+      <w:r>
+        <w:rPr>
+          <w:b/>
+          <w:bCs/>
+        </w:rPr>
+        <w:t xml:space="preserve">/ 0 0 </w:t>
+      </w:r>
+      <w:r>
+        <w:rPr>
+          <w:b/>
+          <w:bCs/>
+          <w:color w:val="FF0000"/>
+        </w:rPr>
+        <w:t>0 0</w:t>
+      </w:r>
+      <w:r>
+        <w:rPr>
+          <w:b/>
+          <w:bCs/>
+        </w:rPr>
+        <w:t xml:space="preserve"> </w:t>
+      </w:r>
+      <w:r>
+        <w:rPr>
+          <w:b/>
+          <w:bCs/>
+        </w:rPr>
+        <w:t>Y</w:t>
+      </w:r>
+    </w:p>
+    <w:p>
+      <w:pPr>
+        <w:spacing w:after="0"/>
+        <w:rPr>
+          <w:b/>
+          <w:bCs/>
+        </w:rPr>
+      </w:pPr>
+      <w:r>
+        <w:rPr>
+          <w:b/>
+          <w:bCs/>
+        </w:rPr>
+        <w:t xml:space="preserve">X </w:t>
+      </w:r>
+      <w:r>
+        <w:rPr>
+          <w:b/>
+          <w:bCs/>
+        </w:rPr>
+        <w:t xml:space="preserve">/ 0 0 </w:t>
+      </w:r>
+      <w:r>
+        <w:rPr>
+          <w:b/>
+          <w:bCs/>
+          <w:color w:val="FF0000"/>
+        </w:rPr>
+        <w:t>0 0</w:t>
+      </w:r>
+      <w:r>
+        <w:rPr>
+          <w:b/>
+          <w:bCs/>
+        </w:rPr>
+        <w:t xml:space="preserve"> / 0 0 </w:t>
+      </w:r>
+      <w:r>
+        <w:rPr>
+          <w:b/>
+          <w:bCs/>
+          <w:color w:val="FF0000"/>
+        </w:rPr>
+        <w:t>0 0</w:t>
+      </w:r>
+      <w:r>
+        <w:rPr>
+          <w:b/>
+          <w:bCs/>
+        </w:rPr>
+        <w:t xml:space="preserve"> </w:t>
+      </w:r>
+      <w:r>
+        <w:rPr>
+          <w:b/>
+          <w:bCs/>
+          <w:color w:val="FF0000"/>
+        </w:rPr>
+        <w:t>/</w:t>
+      </w:r>
+      <w:r>
+        <w:rPr>
+          <w:b/>
+          <w:bCs/>
+        </w:rPr>
+        <w:t xml:space="preserve"> 0 0 </w:t>
+      </w:r>
+      <w:r>
+        <w:rPr>
+          <w:b/>
+          <w:bCs/>
+          <w:color w:val="FF0000"/>
+        </w:rPr>
+        <w:t xml:space="preserve">0 0 / </w:t>
+      </w:r>
+      <w:r>
+        <w:rPr>
+          <w:b/>
+          <w:bCs/>
+        </w:rPr>
+        <w:t xml:space="preserve">0 0 </w:t>
+      </w:r>
+      <w:r>
+        <w:rPr>
+          <w:b/>
+          <w:bCs/>
+          <w:color w:val="FF0000"/>
+        </w:rPr>
+        <w:t>0 0</w:t>
+      </w:r>
+      <w:r>
+        <w:rPr>
+          <w:b/>
+          <w:bCs/>
+        </w:rPr>
+        <w:t xml:space="preserve"> </w:t>
+      </w:r>
+      <w:r>
+        <w:rPr>
+          <w:b/>
+          <w:bCs/>
+        </w:rPr>
+        <w:t>Y</w:t>
+      </w:r>
+    </w:p>
+    <w:p>
+      <w:pPr>
+        <w:spacing w:after="0"/>
+      </w:pPr>
+    </w:p>
+    <w:p>
+      <w:pPr>
+        <w:spacing w:after="0"/>
+      </w:pPr>
+      <w:r>
+        <w:t>LOAD X[]</w:t>
+      </w:r>
+      <w:r>
+        <w:tab/>
+      </w:r>
+      <w:r>
+        <w:tab/>
+      </w:r>
+      <w:r>
+        <w:t>X, right to first unread comma, right to first unread bit</w:t>
+      </w:r>
+    </w:p>
+    <w:p>
+      <w:pPr>
+        <w:spacing w:after="0"/>
+      </w:pPr>
+      <w:r>
+        <w:t>LOAD X[BIG]</w:t>
+      </w:r>
+      <w:r>
+        <w:tab/>
+      </w:r>
+      <w:r>
+        <w:tab/>
+      </w:r>
+      <w:r>
+        <w:t>Y, left to first unread comma, right to first unread bit</w:t>
+      </w:r>
+    </w:p>
+    <w:p>
+      <w:pPr>
+        <w:spacing w:after="0"/>
+      </w:pPr>
+      <w:r>
+        <w:t>LOAD X[RED]</w:t>
+      </w:r>
+      <w:r>
+        <w:tab/>
+      </w:r>
+      <w:r>
+        <w:tab/>
+        <w:t>Y, left to first red comma, right to first unread bit</w:t>
+      </w:r>
+    </w:p>
+    <w:p>
+      <w:pPr>
+        <w:spacing w:after="0"/>
+      </w:pPr>
+      <w:r>
+        <w:t>LOAD X[BIGRED]</w:t>
+      </w:r>
+      <w:r>
+        <w:tab/>
+        <w:t>X, right to first red comma, right to first unread bit</w:t>
+      </w:r>
+    </w:p>
+    <w:p>
+      <w:pPr>
+        <w:spacing w:after="0"/>
+      </w:pPr>
+    </w:p>
+    <w:p>
+      <w:pPr>
+        <w:spacing w:after="0"/>
+        <w:rPr>
+          <w:i/>
+          <w:iCs/>
+        </w:rPr>
+      </w:pPr>
+      <w:r>
+        <w:rPr>
+          <w:i/>
+          <w:iCs/>
+        </w:rPr>
+        <w:t>LOADBIG X[]</w:t>
+      </w:r>
+      <w:r>
+        <w:tab/>
+      </w:r>
+      <w:r>
+        <w:tab/>
+      </w:r>
+      <w:r>
+        <w:rPr>
+          <w:i/>
+          <w:iCs/>
+        </w:rPr>
+        <w:t>X, right to first unread comma, right to comma, left to first unread bit</w:t>
+      </w:r>
+    </w:p>
+    <w:p>
+      <w:pPr>
+        <w:spacing w:after="0"/>
+      </w:pPr>
+      <w:r>
+        <w:t>LOADBIG X[BIG]</w:t>
+      </w:r>
+      <w:r>
+        <w:tab/>
+      </w:r>
+      <w:r>
+        <w:tab/>
+        <w:t>X, right to first red comma, left to first unread bit</w:t>
+      </w:r>
+    </w:p>
+    <w:p>
+      <w:pPr>
+        <w:spacing w:after="0"/>
+      </w:pPr>
+      <w:r>
+        <w:t>LOADBIG X[RED]</w:t>
+      </w:r>
+      <w:r>
+        <w:tab/>
+        <w:t>X, right to first unread comma, left to first unread bit</w:t>
+      </w:r>
+    </w:p>
+    <w:p>
+      <w:pPr>
+        <w:spacing w:after="0"/>
+        <w:rPr>
+          <w:i/>
+          <w:iCs/>
+        </w:rPr>
+      </w:pPr>
+      <w:r>
+        <w:rPr>
+          <w:i/>
+          <w:iCs/>
+        </w:rPr>
+        <w:t>LOADBIG X[BIGRED]</w:t>
+      </w:r>
+      <w:r>
+        <w:tab/>
+      </w:r>
+      <w:r>
+        <w:rPr>
+          <w:i/>
+          <w:iCs/>
+        </w:rPr>
+        <w:t>X, right to first red comma, right to comma, left to first unread bit</w:t>
+      </w:r>
+    </w:p>
+    <w:p>
+      <w:pPr>
+        <w:spacing w:after="0"/>
+        <w:rPr>
+          <w:i/>
+          <w:iCs/>
+        </w:rPr>
+      </w:pPr>
+    </w:p>
+    <w:p>
+      <w:pPr>
+        <w:spacing w:after="0"/>
+        <w:rPr>
+          <w:i/>
+          <w:iCs/>
+        </w:rPr>
+      </w:pPr>
+      <w:r>
+        <w:rPr>
+          <w:i/>
+          <w:iCs/>
+        </w:rPr>
+        <w:t>LOADRED X[]</w:t>
+      </w:r>
+      <w:r>
+        <w:rPr>
+          <w:i/>
+          <w:iCs/>
+        </w:rPr>
+        <w:tab/>
+      </w:r>
+      <w:r>
+        <w:rPr>
+          <w:i/>
+          <w:iCs/>
+        </w:rPr>
+        <w:tab/>
+      </w:r>
+      <w:r>
+        <w:rPr>
+          <w:i/>
+          <w:iCs/>
+        </w:rPr>
+        <w:t>X, right to first unread comma, right to comma, left to first red bit</w:t>
+      </w:r>
+    </w:p>
+    <w:p>
+      <w:pPr>
+        <w:spacing w:after="0"/>
+      </w:pPr>
+      <w:r>
+        <w:t>LOADRED X[BIG]</w:t>
+      </w:r>
+      <w:r>
+        <w:tab/>
+        <w:t>X, right to first red comma, left to first red bit</w:t>
+      </w:r>
+    </w:p>
+    <w:p>
+      <w:pPr>
+        <w:spacing w:after="0"/>
+      </w:pPr>
+      <w:r>
+        <w:t>LOADRED X[RED]</w:t>
+      </w:r>
+      <w:r>
+        <w:tab/>
+        <w:t>X, right to first unread comma, left to first red bit</w:t>
+      </w:r>
+    </w:p>
+    <w:p>
+      <w:pPr>
+        <w:spacing w:after="0"/>
+        <w:rPr>
+          <w:i/>
+          <w:iCs/>
+        </w:rPr>
+      </w:pPr>
+      <w:r>
+        <w:rPr>
+          <w:i/>
+          <w:iCs/>
+        </w:rPr>
+        <w:t>LOADRED X[BIGRED]</w:t>
+      </w:r>
+      <w:r>
+        <w:tab/>
+      </w:r>
+      <w:r>
+        <w:rPr>
+          <w:i/>
+          <w:iCs/>
+        </w:rPr>
+        <w:t>X, right to first red comma, right to comma, left to first red bit</w:t>
+      </w:r>
+    </w:p>
+    <w:p>
+      <w:pPr>
+        <w:spacing w:after="0"/>
+      </w:pPr>
+    </w:p>
+    <w:p>
+      <w:pPr>
+        <w:spacing w:after="0"/>
+      </w:pPr>
+      <w:r>
+        <w:t>LOADBIGRED X[]</w:t>
+      </w:r>
+      <w:r>
+        <w:tab/>
+        <w:t>X, right to first unread comma, right to first red bit</w:t>
+      </w:r>
+    </w:p>
+    <w:p>
+      <w:pPr>
+        <w:spacing w:after="0"/>
+      </w:pPr>
+      <w:r>
+        <w:t>LOADBIGRED X[BIG]</w:t>
+      </w:r>
+      <w:r>
+        <w:tab/>
+        <w:t>Y, left to first unread comma, right to first red bit</w:t>
+      </w:r>
+    </w:p>
+    <w:p>
+      <w:pPr>
+        <w:spacing w:after="0"/>
+      </w:pPr>
+      <w:r>
+        <w:t>LOADBIGRED X[</w:t>
+      </w:r>
+      <w:r>
+        <w:t>RED</w:t>
+      </w:r>
+      <w:r>
+        <w:t>]</w:t>
+      </w:r>
+      <w:r>
+        <w:tab/>
+        <w:t>Y, left to first red comma, r</w:t>
+      </w:r>
+      <w:r>
+        <w:t>i</w:t>
+      </w:r>
+      <w:r>
+        <w:t>ght to first red bit</w:t>
+      </w:r>
+    </w:p>
+    <w:p>
+      <w:pPr>
+        <w:spacing w:after="0"/>
+      </w:pPr>
+      <w:r>
+        <w:t>LOADBIGRED X[BIG</w:t>
+      </w:r>
+      <w:r>
+        <w:t>RED</w:t>
+      </w:r>
+      <w:r>
+        <w:t>]</w:t>
+      </w:r>
+      <w:r>
+        <w:t xml:space="preserve"> </w:t>
+      </w:r>
+      <w:r>
+        <w:t xml:space="preserve">X, right to first red comma, right to first red bit </w:t>
+      </w:r>
+    </w:p>
+    <w:p>
+      <w:pPr>
+        <w:spacing w:after="0"/>
+      </w:pPr>
+    </w:p>
+    <w:p>
+      <w:pPr>
+        <w:spacing w:after="0"/>
+      </w:pPr>
+    </w:p>
+    <w:p>
+      <w:pPr>
+        <w:spacing w:after="0"/>
+      </w:pPr>
+      <w:r>
+        <w:t>0.big==0.red &amp; 1.big^1.red</w:t>
+      </w:r>
+      <w:r>
+        <w:tab/>
+      </w:r>
+      <w:r>
+        <w:tab/>
+        <w:t>Y, left to first</w:t>
+      </w:r>
+    </w:p>
+    <w:p>
+      <w:pPr>
+        <w:spacing w:after="0"/>
+      </w:pPr>
+      <w:r>
+        <w:t>Else</w:t>
+      </w:r>
+      <w:r>
+        <w:tab/>
+      </w:r>
+      <w:r>
+        <w:tab/>
+      </w:r>
+      <w:r>
+        <w:tab/>
+      </w:r>
+      <w:r>
+        <w:tab/>
+      </w:r>
+      <w:r>
+        <w:tab/>
+        <w:t>X, right to first</w:t>
+      </w:r>
+    </w:p>
+    <w:p>
+      <w:pPr>
+        <w:spacing w:after="0"/>
+      </w:pPr>
+    </w:p>
+    <w:p>
+      <w:pPr>
+        <w:spacing w:after="0"/>
+      </w:pPr>
+      <w:r>
+        <w:t>0.big</w:t>
+      </w:r>
+      <w:r>
+        <w:t>==</w:t>
+      </w:r>
+      <w:r>
+        <w:t>0.red</w:t>
+      </w:r>
+      <w:r>
+        <w:t xml:space="preserve"> ? 1.red : ~1.big</w:t>
+      </w:r>
+      <w:r>
+        <w:tab/>
+      </w:r>
+      <w:r>
+        <w:tab/>
+      </w:r>
+      <w:r>
+        <w:t>red comma,</w:t>
+      </w:r>
+    </w:p>
+    <w:p>
+      <w:pPr>
+        <w:spacing w:after="0"/>
+      </w:pPr>
+      <w:r>
+        <w:t>Else</w:t>
+      </w:r>
+      <w:r>
+        <w:tab/>
+      </w:r>
+      <w:r>
+        <w:tab/>
+      </w:r>
+      <w:r>
+        <w:tab/>
+      </w:r>
+      <w:r>
+        <w:tab/>
+      </w:r>
+      <w:r>
+        <w:tab/>
+      </w:r>
+      <w:r>
+        <w:t>unread comma,</w:t>
+      </w:r>
+    </w:p>
+    <w:p>
+      <w:pPr>
+        <w:spacing w:after="0"/>
+      </w:pPr>
+    </w:p>
+    <w:p>
+      <w:pPr>
+        <w:spacing w:after="0"/>
+        <w:rPr>
+          <w:i/>
+          <w:iCs/>
+        </w:rPr>
+      </w:pPr>
+      <w:r>
+        <w:t>0.big</w:t>
+      </w:r>
+      <w:r>
+        <w:t>==</w:t>
+      </w:r>
+      <w:r>
+        <w:t xml:space="preserve">0.red </w:t>
+      </w:r>
+      <w:r>
+        <w:t>||</w:t>
+      </w:r>
+      <w:r>
+        <w:t xml:space="preserve"> 1.big</w:t>
+      </w:r>
+      <w:r>
+        <w:t>^</w:t>
+      </w:r>
+      <w:r>
+        <w:t>1.red</w:t>
+      </w:r>
+      <w:r>
+        <w:tab/>
+      </w:r>
+      <w:r>
+        <w:tab/>
+      </w:r>
+      <w:r>
+        <w:t>-</w:t>
+      </w:r>
+    </w:p>
+    <w:p>
+      <w:pPr>
+        <w:spacing w:after="0"/>
+      </w:pPr>
+      <w:r>
+        <w:t>Else</w:t>
+      </w:r>
+      <w:r>
+        <w:tab/>
+      </w:r>
+      <w:r>
+        <w:tab/>
+      </w:r>
+      <w:r>
+        <w:tab/>
+      </w:r>
+      <w:r>
+        <w:tab/>
+      </w:r>
+      <w:r>
+        <w:tab/>
+      </w:r>
+      <w:r>
+        <w:t>right to comma</w:t>
+      </w:r>
+      <w:r>
+        <w:t>,</w:t>
+      </w:r>
+    </w:p>
+    <w:p>
+      <w:pPr>
+        <w:spacing w:after="0"/>
+      </w:pPr>
+    </w:p>
+    <w:p>
+      <w:pPr>
+        <w:spacing w:after="0"/>
+      </w:pPr>
+      <w:r>
+        <w:t>0.big==0.red</w:t>
+      </w:r>
+      <w:r>
+        <w:tab/>
+      </w:r>
+      <w:r>
+        <w:tab/>
+      </w:r>
+      <w:r>
+        <w:tab/>
+      </w:r>
+      <w:r>
+        <w:tab/>
+      </w:r>
+      <w:r>
+        <w:t>right to</w:t>
+      </w:r>
+    </w:p>
+    <w:p>
+      <w:pPr>
+        <w:spacing w:after="0"/>
+      </w:pPr>
+      <w:r>
+        <w:t>Else</w:t>
+      </w:r>
+      <w:r>
+        <w:tab/>
+      </w:r>
+      <w:r>
+        <w:tab/>
+      </w:r>
+      <w:r>
+        <w:tab/>
+      </w:r>
+      <w:r>
+        <w:tab/>
+      </w:r>
+      <w:r>
+        <w:tab/>
+        <w:t>left to</w:t>
+      </w:r>
+    </w:p>
+    <w:p>
+      <w:pPr>
+        <w:spacing w:after="0"/>
+      </w:pPr>
+    </w:p>
+    <w:p>
+      <w:pPr>
+        <w:spacing w:after="0"/>
+      </w:pPr>
+      <w:r>
+        <w:t>0.red</w:t>
+      </w:r>
+      <w:r>
+        <w:tab/>
+      </w:r>
+      <w:r>
+        <w:tab/>
+      </w:r>
+      <w:r>
+        <w:tab/>
+      </w:r>
+      <w:r>
+        <w:tab/>
+      </w:r>
+      <w:r>
+        <w:tab/>
+        <w:t>red bit</w:t>
+      </w:r>
+    </w:p>
+    <w:p>
+      <w:pPr>
+        <w:spacing w:after="0"/>
+      </w:pPr>
+      <w:r>
+        <w:t>Else</w:t>
+      </w:r>
+      <w:r>
+        <w:tab/>
+      </w:r>
+      <w:r>
+        <w:tab/>
+      </w:r>
+      <w:r>
+        <w:tab/>
+      </w:r>
+      <w:r>
+        <w:tab/>
+      </w:r>
+      <w:r>
+        <w:tab/>
+        <w:t>unread bit</w:t>
+      </w:r>
+    </w:p>
+    <w:p>
+      <w:r>
+        <w:br w:type="page"/>
+      </w:r>
+    </w:p>
+    <w:p>
+      <w:pPr>
+        <w:spacing w:after="0"/>
+        <w:rPr>
+          <w:u w:val="single"/>
+        </w:rPr>
+      </w:pPr>
+      <w:r>
+        <w:rPr>
+          <w:u w:val="single"/>
+        </w:rPr>
+        <w:lastRenderedPageBreak/>
+        <w:t>Reverse the value of big if red is true</w:t>
+      </w:r>
+    </w:p>
+    <w:p>
+      <w:pPr>
+        <w:spacing w:after="0"/>
+      </w:pPr>
+      <w:r>
+        <w:t>LOAD X[]</w:t>
+      </w:r>
+      <w:r>
+        <w:tab/>
+      </w:r>
+      <w:r>
+        <w:tab/>
+        <w:t>X, right to first unread comma, right to first unread bit</w:t>
+      </w:r>
+    </w:p>
+    <w:p>
+      <w:pPr>
+        <w:spacing w:after="0"/>
+      </w:pPr>
+      <w:r>
+        <w:t>LOAD X[BIG]</w:t>
+      </w:r>
+      <w:r>
+        <w:tab/>
+      </w:r>
+      <w:r>
+        <w:tab/>
+        <w:t>Y, left to first unread comma, right to first unread bit</w:t>
+      </w:r>
+    </w:p>
+    <w:p>
+      <w:pPr>
+        <w:spacing w:after="0"/>
+      </w:pPr>
+      <w:r>
+        <w:t>LOAD X[RED]</w:t>
+      </w:r>
+      <w:r>
+        <w:tab/>
+      </w:r>
+      <w:r>
+        <w:tab/>
+      </w:r>
+      <w:r>
+        <w:t>X, right to first red comma, right to first unread bit</w:t>
+      </w:r>
+      <w:r>
+        <w:t xml:space="preserve"> </w:t>
+      </w:r>
+    </w:p>
+    <w:p>
+      <w:pPr>
+        <w:spacing w:after="0"/>
+      </w:pPr>
+      <w:r>
+        <w:t>LOAD X[BIGRED]</w:t>
+      </w:r>
+      <w:r>
+        <w:tab/>
+        <w:t>Y, left to first red comma, right to first unread bit</w:t>
+      </w:r>
+    </w:p>
+    <w:p>
+      <w:pPr>
+        <w:spacing w:after="0"/>
+      </w:pPr>
+    </w:p>
+    <w:p>
+      <w:pPr>
+        <w:spacing w:after="0"/>
+        <w:rPr>
+          <w:i/>
+          <w:iCs/>
+        </w:rPr>
+      </w:pPr>
+      <w:r>
+        <w:rPr>
+          <w:i/>
+          <w:iCs/>
+        </w:rPr>
+        <w:t>LOADBIG X[]</w:t>
+      </w:r>
+      <w:r>
+        <w:tab/>
+      </w:r>
+      <w:r>
+        <w:tab/>
+      </w:r>
+      <w:r>
+        <w:rPr>
+          <w:i/>
+          <w:iCs/>
+        </w:rPr>
+        <w:t>X, right to first unread comma, right to comma, left to first unread bit</w:t>
+      </w:r>
+    </w:p>
+    <w:p>
+      <w:pPr>
+        <w:spacing w:after="0"/>
+      </w:pPr>
+      <w:r>
+        <w:t>LOADBIG X[BIG]</w:t>
+      </w:r>
+      <w:r>
+        <w:tab/>
+      </w:r>
+      <w:r>
+        <w:tab/>
+        <w:t>X, right to first red comma, left to first unread bit</w:t>
+      </w:r>
+    </w:p>
+    <w:p>
+      <w:pPr>
+        <w:spacing w:after="0"/>
+      </w:pPr>
+      <w:r>
+        <w:rPr>
+          <w:i/>
+          <w:iCs/>
+        </w:rPr>
+        <w:t>LOADBIG X[RED]</w:t>
+      </w:r>
+      <w:r>
+        <w:tab/>
+      </w:r>
+      <w:r>
+        <w:rPr>
+          <w:i/>
+          <w:iCs/>
+        </w:rPr>
+        <w:t>X, right to first red comma, right to comma, left to first unread bit</w:t>
+      </w:r>
+      <w:r>
+        <w:t xml:space="preserve"> </w:t>
+      </w:r>
+    </w:p>
+    <w:p>
+      <w:pPr>
+        <w:spacing w:after="0"/>
+      </w:pPr>
+      <w:r>
+        <w:t>LOADBIG X[BIGRED]</w:t>
+      </w:r>
+      <w:r>
+        <w:tab/>
+        <w:t>X, right to first unread comma, left to first unread bit</w:t>
+      </w:r>
+    </w:p>
+    <w:p>
+      <w:pPr>
+        <w:spacing w:after="0"/>
+      </w:pPr>
+    </w:p>
+    <w:p>
+      <w:pPr>
+        <w:spacing w:after="0"/>
+      </w:pPr>
+      <w:r>
+        <w:t>LOADRED X[]</w:t>
+      </w:r>
+      <w:r>
+        <w:tab/>
+      </w:r>
+      <w:r>
+        <w:tab/>
+      </w:r>
+      <w:r>
+        <w:t>X, right to first unread comma, right to first red bit</w:t>
+      </w:r>
+    </w:p>
+    <w:p>
+      <w:pPr>
+        <w:spacing w:after="0"/>
+      </w:pPr>
+      <w:r>
+        <w:t>LOADRED X[BIG]</w:t>
+      </w:r>
+      <w:r>
+        <w:tab/>
+        <w:t>Y, left to first unread comma, right to first red bit</w:t>
+      </w:r>
+    </w:p>
+    <w:p>
+      <w:pPr>
+        <w:spacing w:after="0"/>
+      </w:pPr>
+      <w:r>
+        <w:t xml:space="preserve">LOADRED X[RED] </w:t>
+      </w:r>
+      <w:r>
+        <w:tab/>
+      </w:r>
+      <w:r>
+        <w:t xml:space="preserve">X, right to first red comma, right to first red bit </w:t>
+      </w:r>
+    </w:p>
+    <w:p>
+      <w:pPr>
+        <w:spacing w:after="0"/>
+      </w:pPr>
+      <w:r>
+        <w:t>LOADRED X[BIGRED]</w:t>
+      </w:r>
+      <w:r>
+        <w:tab/>
+        <w:t>Y, left to first red comma, right to first red bit</w:t>
+      </w:r>
+    </w:p>
+    <w:p>
+      <w:pPr>
+        <w:spacing w:after="0"/>
+        <w:rPr>
+          <w:i/>
+          <w:iCs/>
+        </w:rPr>
+      </w:pPr>
+    </w:p>
+    <w:p>
+      <w:pPr>
+        <w:spacing w:after="0"/>
+        <w:rPr>
+          <w:i/>
+          <w:iCs/>
+        </w:rPr>
+      </w:pPr>
+      <w:r>
+        <w:rPr>
+          <w:i/>
+          <w:iCs/>
+        </w:rPr>
+        <w:t>LOAD</w:t>
+      </w:r>
+      <w:r>
+        <w:rPr>
+          <w:i/>
+          <w:iCs/>
+        </w:rPr>
+        <w:t>BIG</w:t>
+      </w:r>
+      <w:r>
+        <w:rPr>
+          <w:i/>
+          <w:iCs/>
+        </w:rPr>
+        <w:t>RED X[]</w:t>
+      </w:r>
+      <w:r>
+        <w:rPr>
+          <w:i/>
+          <w:iCs/>
+        </w:rPr>
+        <w:tab/>
+      </w:r>
+      <w:r>
+        <w:rPr>
+          <w:i/>
+          <w:iCs/>
+        </w:rPr>
+        <w:t>X, right to first unread comma, right to comma, left to first red bit</w:t>
+      </w:r>
+    </w:p>
+    <w:p>
+      <w:pPr>
+        <w:spacing w:after="0"/>
+      </w:pPr>
+      <w:r>
+        <w:t>LOADBIGRED X[BIG]</w:t>
+      </w:r>
+      <w:r>
+        <w:tab/>
+        <w:t>X, right to first red comma, left to first red bit</w:t>
+      </w:r>
+    </w:p>
+    <w:p>
+      <w:pPr>
+        <w:spacing w:after="0"/>
+      </w:pPr>
+      <w:r>
+        <w:rPr>
+          <w:i/>
+          <w:iCs/>
+        </w:rPr>
+        <w:t>LOAD</w:t>
+      </w:r>
+      <w:r>
+        <w:rPr>
+          <w:i/>
+          <w:iCs/>
+        </w:rPr>
+        <w:t>BIG</w:t>
+      </w:r>
+      <w:r>
+        <w:rPr>
+          <w:i/>
+          <w:iCs/>
+        </w:rPr>
+        <w:t>RED X[RED]</w:t>
+      </w:r>
+      <w:r>
+        <w:tab/>
+      </w:r>
+      <w:r>
+        <w:rPr>
+          <w:i/>
+          <w:iCs/>
+        </w:rPr>
+        <w:t>X, right to first red comma, right to comma, left to first red bit</w:t>
+      </w:r>
+      <w:r>
+        <w:t xml:space="preserve"> </w:t>
+      </w:r>
+    </w:p>
+    <w:p>
+      <w:pPr>
+        <w:spacing w:after="0"/>
+      </w:pPr>
+      <w:r>
+        <w:t>LOADBIGRED X[BIGRED]</w:t>
+      </w:r>
+      <w:r>
+        <w:tab/>
+        <w:t xml:space="preserve"> X, right to first unread comma, left to first red bit</w:t>
+      </w:r>
+    </w:p>
+    <w:p>
+      <w:pPr>
+        <w:spacing w:after="0"/>
+      </w:pPr>
+    </w:p>
+    <w:p>
+      <w:pPr>
+        <w:spacing w:after="0"/>
+      </w:pPr>
+    </w:p>
+    <w:p>
+      <w:pPr>
+        <w:spacing w:after="0"/>
+      </w:pPr>
+      <w:r>
+        <w:t>~0.big</w:t>
+      </w:r>
+      <w:r>
+        <w:t xml:space="preserve"> &amp; 1.big</w:t>
+      </w:r>
+      <w:r>
+        <w:tab/>
+      </w:r>
+      <w:r>
+        <w:tab/>
+      </w:r>
+      <w:r>
+        <w:tab/>
+      </w:r>
+      <w:r>
+        <w:tab/>
+        <w:t>Y, left to first</w:t>
+      </w:r>
+    </w:p>
+    <w:p>
+      <w:pPr>
+        <w:spacing w:after="0"/>
+      </w:pPr>
+      <w:r>
+        <w:t>Else</w:t>
+      </w:r>
+      <w:r>
+        <w:tab/>
+      </w:r>
+      <w:r>
+        <w:tab/>
+      </w:r>
+      <w:r>
+        <w:tab/>
+      </w:r>
+      <w:r>
+        <w:tab/>
+      </w:r>
+      <w:r>
+        <w:tab/>
+        <w:t>X, right to first</w:t>
+      </w:r>
+    </w:p>
+    <w:p>
+      <w:pPr>
+        <w:spacing w:after="0"/>
+      </w:pPr>
+    </w:p>
+    <w:p>
+      <w:pPr>
+        <w:spacing w:after="0"/>
+      </w:pPr>
+      <w:r>
+        <w:t>1</w:t>
+      </w:r>
+      <w:r>
+        <w:t>.</w:t>
+      </w:r>
+      <w:r>
+        <w:t>red</w:t>
+      </w:r>
+      <w:r>
+        <w:t xml:space="preserve"> ^ (</w:t>
+      </w:r>
+      <w:r>
+        <w:t>0</w:t>
+      </w:r>
+      <w:r>
+        <w:t xml:space="preserve">.big &amp; </w:t>
+      </w:r>
+      <w:r>
+        <w:t>1</w:t>
+      </w:r>
+      <w:r>
+        <w:t>.</w:t>
+      </w:r>
+      <w:r>
+        <w:t>big</w:t>
+      </w:r>
+      <w:r>
+        <w:t>)</w:t>
+      </w:r>
+      <w:r>
+        <w:tab/>
+      </w:r>
+      <w:r>
+        <w:tab/>
+      </w:r>
+      <w:r>
+        <w:tab/>
+      </w:r>
+      <w:r>
+        <w:t>red comma,</w:t>
+      </w:r>
+    </w:p>
+    <w:p>
+      <w:pPr>
+        <w:spacing w:after="0"/>
+      </w:pPr>
+      <w:r>
+        <w:t>Else</w:t>
+      </w:r>
+      <w:r>
+        <w:tab/>
+      </w:r>
+      <w:r>
+        <w:tab/>
+      </w:r>
+      <w:r>
+        <w:tab/>
+      </w:r>
+      <w:r>
+        <w:tab/>
+      </w:r>
+      <w:r>
+        <w:tab/>
+        <w:t>unread comma,</w:t>
+      </w:r>
+    </w:p>
+    <w:p>
+      <w:pPr>
+        <w:spacing w:after="0"/>
+      </w:pPr>
+    </w:p>
+    <w:p>
+      <w:pPr>
+        <w:spacing w:after="0"/>
+        <w:rPr>
+          <w:i/>
+          <w:iCs/>
+        </w:rPr>
+      </w:pPr>
+      <w:r>
+        <w:t xml:space="preserve">0.big </w:t>
+      </w:r>
+      <w:r>
+        <w:t>&amp;</w:t>
+      </w:r>
+      <w:r>
+        <w:t xml:space="preserve"> </w:t>
+      </w:r>
+      <w:r>
+        <w:t>~</w:t>
+      </w:r>
+      <w:r>
+        <w:t>1.big</w:t>
+      </w:r>
+      <w:r>
+        <w:tab/>
+      </w:r>
+      <w:r>
+        <w:tab/>
+      </w:r>
+      <w:r>
+        <w:tab/>
+      </w:r>
+      <w:r>
+        <w:tab/>
+      </w:r>
+      <w:r>
+        <w:t>right to comma</w:t>
+      </w:r>
+      <w:r>
+        <w:t>,</w:t>
+      </w:r>
+    </w:p>
+    <w:p>
+      <w:pPr>
+        <w:spacing w:after="0"/>
+      </w:pPr>
+      <w:r>
+        <w:t>Else</w:t>
+      </w:r>
+      <w:r>
+        <w:tab/>
+      </w:r>
+      <w:r>
+        <w:tab/>
+      </w:r>
+      <w:r>
+        <w:tab/>
+      </w:r>
+      <w:r>
+        <w:tab/>
+      </w:r>
+      <w:r>
+        <w:tab/>
+        <w:t>,</w:t>
+      </w:r>
+    </w:p>
+    <w:p>
+      <w:pPr>
+        <w:spacing w:after="0"/>
+      </w:pPr>
+    </w:p>
+    <w:p>
+      <w:pPr>
+        <w:spacing w:after="0"/>
+      </w:pPr>
+      <w:r>
+        <w:t>0.big</w:t>
+      </w:r>
+      <w:r>
+        <w:tab/>
+      </w:r>
+      <w:r>
+        <w:tab/>
+      </w:r>
+      <w:r>
+        <w:tab/>
+      </w:r>
+      <w:r>
+        <w:tab/>
+      </w:r>
+      <w:r>
+        <w:tab/>
+      </w:r>
+      <w:r>
+        <w:t>left</w:t>
+      </w:r>
+      <w:r>
+        <w:t xml:space="preserve"> to</w:t>
+      </w:r>
+    </w:p>
+    <w:p>
+      <w:pPr>
+        <w:spacing w:after="0"/>
+      </w:pPr>
+      <w:r>
+        <w:t>Else</w:t>
+      </w:r>
+      <w:r>
+        <w:tab/>
+      </w:r>
+      <w:r>
+        <w:tab/>
+      </w:r>
+      <w:r>
+        <w:tab/>
+      </w:r>
+      <w:r>
+        <w:tab/>
+      </w:r>
+      <w:r>
+        <w:tab/>
+      </w:r>
+      <w:r>
+        <w:t>right</w:t>
+      </w:r>
+      <w:r>
+        <w:t xml:space="preserve"> to</w:t>
+      </w:r>
+    </w:p>
+    <w:p>
+      <w:pPr>
+        <w:spacing w:after="0"/>
+      </w:pPr>
+    </w:p>
+    <w:p>
+      <w:pPr>
+        <w:spacing w:after="0"/>
+      </w:pPr>
+      <w:r>
+        <w:t>0.red</w:t>
+      </w:r>
+      <w:r>
+        <w:tab/>
+      </w:r>
+      <w:r>
+        <w:tab/>
+      </w:r>
+      <w:r>
+        <w:tab/>
+      </w:r>
+      <w:r>
+        <w:tab/>
+      </w:r>
+      <w:r>
+        <w:tab/>
+        <w:t>red bit</w:t>
+      </w:r>
+    </w:p>
+    <w:p>
+      <w:pPr>
+        <w:spacing w:after="0"/>
+      </w:pPr>
+      <w:r>
+        <w:t>Else</w:t>
+      </w:r>
+      <w:r>
+        <w:tab/>
+      </w:r>
+      <w:r>
+        <w:tab/>
+      </w:r>
+      <w:r>
+        <w:tab/>
+      </w:r>
+      <w:r>
+        <w:tab/>
+      </w:r>
+      <w:r>
+        <w:tab/>
+        <w:t>unread bit</w:t>
+      </w:r>
+    </w:p>
+    <w:p/>
+    <w:p>
+      <w:pPr>
+        <w:spacing w:after="0"/>
+        <w:rPr>
+          <w:b/>
+          <w:bCs/>
+        </w:rPr>
+      </w:pPr>
+      <w:r>
+        <w:rPr>
+          <w:b/>
+          <w:bCs/>
+        </w:rPr>
+        <w:t>Search from the [</w:t>
+      </w:r>
+      <w:r>
+        <w:rPr>
+          <w:b/>
+          <w:bCs/>
+        </w:rPr>
+        <w:t>C</w:t>
+      </w:r>
+      <w:r>
+        <w:rPr>
+          <w:b/>
+          <w:bCs/>
+          <w:vertAlign w:val="subscript"/>
+        </w:rPr>
+        <w:t>n+1</w:t>
+      </w:r>
+      <w:r>
+        <w:rPr>
+          <w:b/>
+          <w:bCs/>
+        </w:rPr>
+        <w:t xml:space="preserve">?“right”:“left”] until you find the first </w:t>
+      </w:r>
+      <w:r>
+        <w:rPr>
+          <w:b/>
+          <w:bCs/>
+        </w:rPr>
+        <w:t>[(</w:t>
+      </w:r>
+      <w:r>
+        <w:rPr>
+          <w:b/>
+          <w:bCs/>
+        </w:rPr>
+        <w:t>B</w:t>
+      </w:r>
+      <w:r>
+        <w:rPr>
+          <w:b/>
+          <w:bCs/>
+          <w:vertAlign w:val="subscript"/>
+        </w:rPr>
+        <w:t>n</w:t>
+      </w:r>
+      <w:r>
+        <w:rPr>
+          <w:b/>
+          <w:bCs/>
+        </w:rPr>
+        <w:t xml:space="preserve"> ^ </w:t>
+      </w:r>
+      <w:r>
+        <w:rPr>
+          <w:b/>
+          <w:bCs/>
+        </w:rPr>
+        <w:t>A</w:t>
+      </w:r>
+      <w:r>
+        <w:rPr>
+          <w:b/>
+          <w:bCs/>
+          <w:vertAlign w:val="subscript"/>
+        </w:rPr>
+        <w:t>n</w:t>
+      </w:r>
+      <w:r>
+        <w:rPr>
+          <w:b/>
+          <w:bCs/>
+        </w:rPr>
+        <w:t>&amp;C</w:t>
+      </w:r>
+      <w:r>
+        <w:rPr>
+          <w:b/>
+          <w:bCs/>
+          <w:vertAlign w:val="subscript"/>
+        </w:rPr>
+        <w:t>n</w:t>
+      </w:r>
+      <w:r>
+        <w:rPr>
+          <w:b/>
+          <w:bCs/>
+        </w:rPr>
+        <w:t>)?</w:t>
+      </w:r>
+      <w:r>
+        <w:rPr>
+          <w:b/>
+          <w:bCs/>
+        </w:rPr>
+        <w:t>“red”</w:t>
+      </w:r>
+      <w:r>
+        <w:rPr>
+          <w:b/>
+          <w:bCs/>
+        </w:rPr>
+        <w:t>:</w:t>
+      </w:r>
+      <w:r>
+        <w:rPr>
+          <w:b/>
+          <w:bCs/>
+        </w:rPr>
+        <w:t>“unread”</w:t>
+      </w:r>
+      <w:r>
+        <w:rPr>
+          <w:b/>
+          <w:bCs/>
+        </w:rPr>
+        <w:t>]</w:t>
+      </w:r>
+      <w:r>
+        <w:rPr>
+          <w:b/>
+          <w:bCs/>
+        </w:rPr>
+        <w:t xml:space="preserve"> </w:t>
+      </w:r>
+    </w:p>
+    <w:p>
+      <w:pPr>
+        <w:spacing w:after="0"/>
+        <w:rPr>
+          <w:b/>
+          <w:bCs/>
+        </w:rPr>
+      </w:pPr>
+      <w:r>
+        <w:rPr>
+          <w:b/>
+          <w:bCs/>
+        </w:rPr>
+        <w:t>[(</w:t>
+      </w:r>
+      <w:r>
+        <w:rPr>
+          <w:b/>
+          <w:bCs/>
+        </w:rPr>
+        <w:t>!</w:t>
+      </w:r>
+      <w:r>
+        <w:rPr>
+          <w:b/>
+          <w:bCs/>
+        </w:rPr>
+        <w:t>A</w:t>
+      </w:r>
+      <w:r>
+        <w:rPr>
+          <w:b/>
+          <w:bCs/>
+          <w:vertAlign w:val="subscript"/>
+        </w:rPr>
+        <w:t>n</w:t>
+      </w:r>
+      <w:r>
+        <w:rPr>
+          <w:b/>
+          <w:bCs/>
+        </w:rPr>
+        <w:t xml:space="preserve"> &amp; C</w:t>
+      </w:r>
+      <w:r>
+        <w:rPr>
+          <w:b/>
+          <w:bCs/>
+          <w:vertAlign w:val="subscript"/>
+        </w:rPr>
+        <w:t>n</w:t>
+      </w:r>
+      <w:r>
+        <w:rPr>
+          <w:b/>
+          <w:bCs/>
+        </w:rPr>
+        <w:t>)?</w:t>
+      </w:r>
+      <w:r>
+        <w:rPr>
+          <w:b/>
+          <w:bCs/>
+        </w:rPr>
+        <w:t>“then go to the right again”</w:t>
+      </w:r>
+      <w:r>
+        <w:rPr>
+          <w:b/>
+          <w:bCs/>
+        </w:rPr>
+        <w:t>:</w:t>
+      </w:r>
+      <w:r>
+        <w:rPr>
+          <w:b/>
+          <w:bCs/>
+        </w:rPr>
+        <w:t>“”]</w:t>
+      </w:r>
+    </w:p>
+    <w:p>
+      <w:pPr>
+        <w:spacing w:after="0"/>
+        <w:rPr>
+          <w:b/>
+          <w:bCs/>
+        </w:rPr>
+      </w:pPr>
+      <w:r>
+        <w:rPr>
+          <w:b/>
+          <w:bCs/>
+        </w:rPr>
+        <w:t>A</w:t>
+      </w:r>
+      <w:r>
+        <w:rPr>
+          <w:b/>
+          <w:bCs/>
+          <w:vertAlign w:val="subscript"/>
+        </w:rPr>
+        <w:t>n</w:t>
+      </w:r>
+      <w:r>
+        <w:rPr>
+          <w:b/>
+          <w:bCs/>
+        </w:rPr>
+        <w:t xml:space="preserve"> = </w:t>
+      </w:r>
+      <w:r>
+        <w:rPr>
+          <w:b/>
+          <w:bCs/>
+        </w:rPr>
+        <w:t>big</w:t>
+      </w:r>
+      <w:r>
+        <w:rPr>
+          <w:b/>
+          <w:bCs/>
+          <w:vertAlign w:val="subscript"/>
+        </w:rPr>
+        <w:t>n</w:t>
+      </w:r>
+      <w:r>
+        <w:rPr>
+          <w:b/>
+          <w:bCs/>
+        </w:rPr>
+        <w:t xml:space="preserve"> ^ red</w:t>
+      </w:r>
+      <w:r>
+        <w:rPr>
+          <w:b/>
+          <w:bCs/>
+          <w:vertAlign w:val="subscript"/>
+        </w:rPr>
+        <w:t>n</w:t>
+      </w:r>
+    </w:p>
+    <w:p>
+      <w:pPr>
+        <w:spacing w:after="0"/>
+        <w:rPr>
+          <w:b/>
+          <w:bCs/>
+        </w:rPr>
+      </w:pPr>
+      <w:r>
+        <w:rPr>
+          <w:b/>
+          <w:bCs/>
+        </w:rPr>
+        <w:t>B</w:t>
+      </w:r>
+      <w:r>
+        <w:rPr>
+          <w:b/>
+          <w:bCs/>
+          <w:vertAlign w:val="subscript"/>
+        </w:rPr>
+        <w:t>n</w:t>
+      </w:r>
+      <w:r>
+        <w:rPr>
+          <w:b/>
+          <w:bCs/>
+        </w:rPr>
+        <w:t xml:space="preserve"> = red</w:t>
+      </w:r>
+      <w:r>
+        <w:rPr>
+          <w:b/>
+          <w:bCs/>
+          <w:vertAlign w:val="subscript"/>
+        </w:rPr>
+        <w:t>n</w:t>
+      </w:r>
+    </w:p>
+    <w:p>
+      <w:pPr>
+        <w:spacing w:after="0"/>
+        <w:rPr>
+          <w:b/>
+          <w:bCs/>
+        </w:rPr>
+      </w:pPr>
+      <w:r>
+        <w:rPr>
+          <w:b/>
+          <w:bCs/>
+        </w:rPr>
+        <w:t>C</w:t>
+      </w:r>
+      <w:r>
+        <w:rPr>
+          <w:b/>
+          <w:bCs/>
+          <w:vertAlign w:val="subscript"/>
+        </w:rPr>
+        <w:t>n+1</w:t>
+      </w:r>
+      <w:r>
+        <w:rPr>
+          <w:b/>
+          <w:bCs/>
+        </w:rPr>
+        <w:t xml:space="preserve"> = </w:t>
+      </w:r>
+      <w:r>
+        <w:rPr>
+          <w:b/>
+          <w:bCs/>
+        </w:rPr>
+        <w:t>A</w:t>
+      </w:r>
+      <w:r>
+        <w:rPr>
+          <w:b/>
+          <w:bCs/>
+          <w:vertAlign w:val="subscript"/>
+        </w:rPr>
+        <w:t>n</w:t>
+      </w:r>
+      <w:r>
+        <w:rPr>
+          <w:b/>
+          <w:bCs/>
+        </w:rPr>
+        <w:t xml:space="preserve"> &amp; !C</w:t>
+      </w:r>
+      <w:r>
+        <w:rPr>
+          <w:b/>
+          <w:bCs/>
+          <w:vertAlign w:val="subscript"/>
+        </w:rPr>
+        <w:t>n</w:t>
+      </w:r>
+    </w:p>
+    <w:p>
+      <w:pPr>
+        <w:spacing w:after="0"/>
+        <w:rPr>
+          <w:b/>
+          <w:bCs/>
+        </w:rPr>
+      </w:pPr>
+      <w:r>
+        <w:rPr>
+          <w:b/>
+          <w:bCs/>
+        </w:rPr>
+        <w:t>C</w:t>
+      </w:r>
+      <w:r>
+        <w:rPr>
+          <w:b/>
+          <w:bCs/>
+          <w:vertAlign w:val="subscript"/>
+        </w:rPr>
+        <w:t>0</w:t>
+      </w:r>
+      <w:r>
+        <w:rPr>
+          <w:b/>
+          <w:bCs/>
+        </w:rPr>
+        <w:t xml:space="preserve"> = fa</w:t>
+      </w:r>
+      <w:bookmarkStart w:id="0" w:name="_GoBack"/>
+      <w:bookmarkEnd w:id="0"/>
+      <w:r>
+        <w:rPr>
+          <w:b/>
+          <w:bCs/>
+        </w:rPr>
+        <w:t>lse</w:t>
+      </w:r>
     </w:p>
     <w:sectPr>
       <w:pgSz w:w="12240" w:h="15840"/>
@@ -1015,6 +3967,17 @@
       </w:tblBorders>
     </w:tblPr>
   </w:style>
+  <w:style w:type="paragraph" w:styleId="ListParagraph">
+    <w:name w:val="List Paragraph"/>
+    <w:basedOn w:val="Normal"/>
+    <w:uiPriority w:val="34"/>
+    <w:qFormat/>
+    <w:rsid w:val="00D50E4C"/>
+    <w:pPr>
+      <w:ind w:left="720"/>
+      <w:contextualSpacing/>
+    </w:pPr>
+  </w:style>
 </w:styles>
 </file>
 

</xml_diff>